<commit_message>
update to api 0.32.2
</commit_message>
<xml_diff>
--- a/audit/src/main/resources/org/openurp/std/graduation/degree/degree_apply.docx
+++ b/audit/src/main/resources/org/openurp/std/graduation/degree/degree_apply.docx
@@ -1,6 +1,6 @@
 
 <file path=word/document.xml><?xml version="1.0" encoding="utf-8"?>
-<w:document xmlns:wpc="http://schemas.microsoft.com/office/word/2010/wordprocessingCanvas" xmlns:mc="http://schemas.openxmlformats.org/markup-compatibility/2006" xmlns:o="urn:schemas-microsoft-com:office:office" xmlns:r="http://schemas.openxmlformats.org/officeDocument/2006/relationships" xmlns:m="http://schemas.openxmlformats.org/officeDocument/2006/math" xmlns:v="urn:schemas-microsoft-com:vml" xmlns:wp14="http://schemas.microsoft.com/office/word/2010/wordprocessingDrawing" xmlns:wp="http://schemas.openxmlformats.org/drawingml/2006/wordprocessingDrawing" xmlns:w="http://schemas.openxmlformats.org/wordprocessingml/2006/main" xmlns:w14="http://schemas.microsoft.com/office/word/2010/wordml" xmlns:w10="urn:schemas-microsoft-com:office:word" xmlns:w15="http://schemas.microsoft.com/office/word/2012/wordml" xmlns:wpg="http://schemas.microsoft.com/office/word/2010/wordprocessingGroup" xmlns:wpi="http://schemas.microsoft.com/office/word/2010/wordprocessingInk" xmlns:wne="http://schemas.microsoft.com/office/word/2006/wordml" xmlns:wps="http://schemas.microsoft.com/office/word/2010/wordprocessingShape" xmlns:wpsCustomData="http://www.wps.cn/officeDocument/2013/wpsCustomData" mc:Ignorable="w14 w15 wp14">
+<w:document xmlns:mc="http://schemas.openxmlformats.org/markup-compatibility/2006" xmlns:w="http://schemas.openxmlformats.org/wordprocessingml/2006/main" mc:Ignorable="w14 w15 wp14">
   <w:body>
     <w:p>
       <w:pPr>
@@ -897,23 +897,6 @@
                 <w:sz w:val="24"/>
               </w:rPr>
             </w:pPr>
-          </w:p>
-          <w:p>
-            <w:pPr>
-              <w:spacing w:line="360" w:lineRule="auto"/>
-              <w:jc w:val="center"/>
-              <w:rPr>
-                <w:rFonts w:hint="eastAsia"/>
-                <w:sz w:val="24"/>
-              </w:rPr>
-            </w:pPr>
-            <w:r>
-              <w:rPr>
-                <w:rFonts w:hint="eastAsia"/>
-                <w:sz w:val="24"/>
-              </w:rPr>
-              <w:t>　　　　　　　　　　院长：签名（盖章）</w:t>
-            </w:r>
           </w:p>
           <w:p>
             <w:pPr>

</xml_diff>